<commit_message>
RaytRazor Lastenheft.docx: 3D - Szene eingebaut (Vorlage).
</commit_message>
<xml_diff>
--- a/2. Dokumentation/2.1 Konzeptionelle Beschreibung/RaytRazor Lastenheft.docx
+++ b/2. Dokumentation/2.1 Konzeptionelle Beschreibung/RaytRazor Lastenheft.docx
@@ -9398,10 +9398,988 @@
     </w:p>
     <w:p>
       <w:pPr>
-        <w:pStyle w:val="Text"/>
-      </w:pPr>
-      <w:r>
-        <w:t>Text</w:t>
+        <w:pStyle w:val="Tier2Headline"/>
+      </w:pPr>
+      <w:r>
+        <w:t xml:space="preserve"> 3D – Szene </w:t>
+      </w:r>
+      <w:r>
+        <w:t>JSON</w:t>
+      </w:r>
+    </w:p>
+    <w:p>
+      <w:pPr>
+        <w:pStyle w:val="Text"/>
+      </w:pPr>
+    </w:p>
+    <w:p>
+      <w:pPr>
+        <w:pStyle w:val="Text"/>
+      </w:pPr>
+      <w:r>
+        <w:t>{</w:t>
+      </w:r>
+    </w:p>
+    <w:p>
+      <w:pPr>
+        <w:pStyle w:val="Text"/>
+      </w:pPr>
+      <w:r>
+        <w:t xml:space="preserve">    "</w:t>
+      </w:r>
+      <w:proofErr w:type="spellStart"/>
+      <w:r>
+        <w:t>entities</w:t>
+      </w:r>
+      <w:proofErr w:type="spellEnd"/>
+      <w:r>
+        <w:t>": {</w:t>
+      </w:r>
+      <w:r>
+        <w:tab/>
+        <w:t xml:space="preserve">  </w:t>
+      </w:r>
+    </w:p>
+    <w:p>
+      <w:pPr>
+        <w:pStyle w:val="Text"/>
+      </w:pPr>
+      <w:r>
+        <w:t xml:space="preserve">      "</w:t>
+      </w:r>
+      <w:proofErr w:type="spellStart"/>
+      <w:r>
+        <w:t>cube</w:t>
+      </w:r>
+      <w:proofErr w:type="spellEnd"/>
+      <w:r>
+        <w:t>": {</w:t>
+      </w:r>
+    </w:p>
+    <w:p>
+      <w:pPr>
+        <w:pStyle w:val="Text"/>
+      </w:pPr>
+      <w:r>
+        <w:t xml:space="preserve">        "</w:t>
+      </w:r>
+      <w:proofErr w:type="spellStart"/>
+      <w:r>
+        <w:t>uuid</w:t>
+      </w:r>
+      <w:proofErr w:type="spellEnd"/>
+      <w:r>
+        <w:t>": 1,</w:t>
+      </w:r>
+    </w:p>
+    <w:p>
+      <w:pPr>
+        <w:pStyle w:val="Text"/>
+      </w:pPr>
+      <w:r>
+        <w:t xml:space="preserve">        "Translation": {</w:t>
+      </w:r>
+    </w:p>
+    <w:p>
+      <w:pPr>
+        <w:pStyle w:val="Text"/>
+      </w:pPr>
+      <w:r>
+        <w:t xml:space="preserve">          "</w:t>
+      </w:r>
+      <w:proofErr w:type="spellStart"/>
+      <w:r>
+        <w:t>position</w:t>
+      </w:r>
+      <w:proofErr w:type="spellEnd"/>
+      <w:r>
+        <w:t>": {</w:t>
+      </w:r>
+    </w:p>
+    <w:p>
+      <w:pPr>
+        <w:pStyle w:val="Text"/>
+      </w:pPr>
+      <w:r>
+        <w:t xml:space="preserve">            "x": -5,</w:t>
+      </w:r>
+    </w:p>
+    <w:p>
+      <w:pPr>
+        <w:pStyle w:val="Text"/>
+      </w:pPr>
+      <w:r>
+        <w:t xml:space="preserve">            "y": 0,</w:t>
+      </w:r>
+    </w:p>
+    <w:p>
+      <w:pPr>
+        <w:pStyle w:val="Text"/>
+      </w:pPr>
+      <w:r>
+        <w:t xml:space="preserve">            "z": 20</w:t>
+      </w:r>
+    </w:p>
+    <w:p>
+      <w:pPr>
+        <w:pStyle w:val="Text"/>
+      </w:pPr>
+      <w:r>
+        <w:t xml:space="preserve">          },</w:t>
+      </w:r>
+    </w:p>
+    <w:p>
+      <w:pPr>
+        <w:pStyle w:val="Text"/>
+      </w:pPr>
+      <w:r>
+        <w:t xml:space="preserve">          "</w:t>
+      </w:r>
+      <w:proofErr w:type="spellStart"/>
+      <w:r>
+        <w:t>rotation</w:t>
+      </w:r>
+      <w:proofErr w:type="spellEnd"/>
+      <w:r>
+        <w:t>": {</w:t>
+      </w:r>
+    </w:p>
+    <w:p>
+      <w:pPr>
+        <w:pStyle w:val="Text"/>
+      </w:pPr>
+      <w:r>
+        <w:t xml:space="preserve">            "x": 0,</w:t>
+      </w:r>
+    </w:p>
+    <w:p>
+      <w:pPr>
+        <w:pStyle w:val="Text"/>
+      </w:pPr>
+      <w:r>
+        <w:t xml:space="preserve">            "y": 90,</w:t>
+      </w:r>
+    </w:p>
+    <w:p>
+      <w:pPr>
+        <w:pStyle w:val="Text"/>
+      </w:pPr>
+      <w:r>
+        <w:t xml:space="preserve">            "z": 25</w:t>
+      </w:r>
+    </w:p>
+    <w:p>
+      <w:pPr>
+        <w:pStyle w:val="Text"/>
+      </w:pPr>
+      <w:r>
+        <w:t xml:space="preserve">          },</w:t>
+      </w:r>
+    </w:p>
+    <w:p>
+      <w:pPr>
+        <w:pStyle w:val="Text"/>
+      </w:pPr>
+      <w:r>
+        <w:t xml:space="preserve">          "scale": {</w:t>
+      </w:r>
+    </w:p>
+    <w:p>
+      <w:pPr>
+        <w:pStyle w:val="Text"/>
+      </w:pPr>
+      <w:r>
+        <w:t xml:space="preserve">            "x": 2.5,</w:t>
+      </w:r>
+    </w:p>
+    <w:p>
+      <w:pPr>
+        <w:pStyle w:val="Text"/>
+      </w:pPr>
+      <w:r>
+        <w:t xml:space="preserve">            "y": 1,</w:t>
+      </w:r>
+    </w:p>
+    <w:p>
+      <w:pPr>
+        <w:pStyle w:val="Text"/>
+      </w:pPr>
+      <w:r>
+        <w:t xml:space="preserve">            "z": 1</w:t>
+      </w:r>
+    </w:p>
+    <w:p>
+      <w:pPr>
+        <w:pStyle w:val="Text"/>
+      </w:pPr>
+      <w:r>
+        <w:t xml:space="preserve">          }</w:t>
+      </w:r>
+    </w:p>
+    <w:p>
+      <w:pPr>
+        <w:pStyle w:val="Text"/>
+      </w:pPr>
+      <w:r>
+        <w:t xml:space="preserve">        },</w:t>
+      </w:r>
+    </w:p>
+    <w:p>
+      <w:pPr>
+        <w:pStyle w:val="Text"/>
+      </w:pPr>
+      <w:r>
+        <w:t xml:space="preserve">        "</w:t>
+      </w:r>
+      <w:proofErr w:type="spellStart"/>
+      <w:r>
+        <w:t>components</w:t>
+      </w:r>
+      <w:proofErr w:type="spellEnd"/>
+      <w:r>
+        <w:t>": {</w:t>
+      </w:r>
+    </w:p>
+    <w:p>
+      <w:pPr>
+        <w:pStyle w:val="Text"/>
+      </w:pPr>
+      <w:r>
+        <w:t xml:space="preserve">          "</w:t>
+      </w:r>
+      <w:proofErr w:type="spellStart"/>
+      <w:r>
+        <w:t>RenderComponent</w:t>
+      </w:r>
+      <w:proofErr w:type="spellEnd"/>
+      <w:r>
+        <w:t>": {</w:t>
+      </w:r>
+    </w:p>
+    <w:p>
+      <w:pPr>
+        <w:pStyle w:val="Text"/>
+      </w:pPr>
+      <w:r>
+        <w:t xml:space="preserve">            "</w:t>
+      </w:r>
+      <w:proofErr w:type="spellStart"/>
+      <w:r>
+        <w:t>objUUID</w:t>
+      </w:r>
+      <w:proofErr w:type="spellEnd"/>
+      <w:r>
+        <w:t>": 4,</w:t>
+      </w:r>
+    </w:p>
+    <w:p>
+      <w:pPr>
+        <w:pStyle w:val="Text"/>
+      </w:pPr>
+      <w:r>
+        <w:t xml:space="preserve">            "</w:t>
+      </w:r>
+      <w:proofErr w:type="spellStart"/>
+      <w:r>
+        <w:t>matUUID</w:t>
+      </w:r>
+      <w:proofErr w:type="spellEnd"/>
+      <w:r>
+        <w:t>": 5</w:t>
+      </w:r>
+    </w:p>
+    <w:p>
+      <w:pPr>
+        <w:pStyle w:val="Text"/>
+      </w:pPr>
+      <w:r>
+        <w:t xml:space="preserve">          }</w:t>
+      </w:r>
+    </w:p>
+    <w:p>
+      <w:pPr>
+        <w:pStyle w:val="Text"/>
+      </w:pPr>
+      <w:r>
+        <w:t xml:space="preserve">        }</w:t>
+      </w:r>
+    </w:p>
+    <w:p>
+      <w:pPr>
+        <w:pStyle w:val="Text"/>
+      </w:pPr>
+      <w:r>
+        <w:t xml:space="preserve">      },</w:t>
+      </w:r>
+    </w:p>
+    <w:p>
+      <w:pPr>
+        <w:pStyle w:val="Text"/>
+      </w:pPr>
+      <w:r>
+        <w:t xml:space="preserve">      "</w:t>
+      </w:r>
+      <w:proofErr w:type="spellStart"/>
+      <w:r>
+        <w:t>sphere</w:t>
+      </w:r>
+      <w:proofErr w:type="spellEnd"/>
+      <w:r>
+        <w:t>": {</w:t>
+      </w:r>
+    </w:p>
+    <w:p>
+      <w:pPr>
+        <w:pStyle w:val="Text"/>
+      </w:pPr>
+      <w:r>
+        <w:t xml:space="preserve">        "</w:t>
+      </w:r>
+      <w:proofErr w:type="spellStart"/>
+      <w:r>
+        <w:t>uuid</w:t>
+      </w:r>
+      <w:proofErr w:type="spellEnd"/>
+      <w:r>
+        <w:t>": 2,</w:t>
+      </w:r>
+    </w:p>
+    <w:p>
+      <w:pPr>
+        <w:pStyle w:val="Text"/>
+      </w:pPr>
+      <w:r>
+        <w:t xml:space="preserve">        "Translation": {</w:t>
+      </w:r>
+    </w:p>
+    <w:p>
+      <w:pPr>
+        <w:pStyle w:val="Text"/>
+      </w:pPr>
+      <w:r>
+        <w:t xml:space="preserve">          "</w:t>
+      </w:r>
+      <w:proofErr w:type="spellStart"/>
+      <w:r>
+        <w:t>position</w:t>
+      </w:r>
+      <w:proofErr w:type="spellEnd"/>
+      <w:r>
+        <w:t>": {</w:t>
+      </w:r>
+    </w:p>
+    <w:p>
+      <w:pPr>
+        <w:pStyle w:val="Text"/>
+      </w:pPr>
+      <w:r>
+        <w:t xml:space="preserve">            "x": 5</w:t>
+      </w:r>
+    </w:p>
+    <w:p>
+      <w:pPr>
+        <w:pStyle w:val="Text"/>
+      </w:pPr>
+      <w:r>
+        <w:t xml:space="preserve">          }</w:t>
+      </w:r>
+    </w:p>
+    <w:p>
+      <w:pPr>
+        <w:pStyle w:val="Text"/>
+      </w:pPr>
+      <w:r>
+        <w:t xml:space="preserve">        },</w:t>
+      </w:r>
+    </w:p>
+    <w:p>
+      <w:pPr>
+        <w:pStyle w:val="Text"/>
+      </w:pPr>
+      <w:r>
+        <w:t xml:space="preserve">        "</w:t>
+      </w:r>
+      <w:proofErr w:type="spellStart"/>
+      <w:r>
+        <w:t>components</w:t>
+      </w:r>
+      <w:proofErr w:type="spellEnd"/>
+      <w:r>
+        <w:t>": {</w:t>
+      </w:r>
+    </w:p>
+    <w:p>
+      <w:pPr>
+        <w:pStyle w:val="Text"/>
+      </w:pPr>
+    </w:p>
+    <w:p>
+      <w:pPr>
+        <w:pStyle w:val="Text"/>
+      </w:pPr>
+      <w:r>
+        <w:lastRenderedPageBreak/>
+        <w:t xml:space="preserve">          "</w:t>
+      </w:r>
+      <w:proofErr w:type="spellStart"/>
+      <w:r>
+        <w:t>RenderComponent</w:t>
+      </w:r>
+      <w:proofErr w:type="spellEnd"/>
+      <w:r>
+        <w:t>": {</w:t>
+      </w:r>
+    </w:p>
+    <w:p>
+      <w:pPr>
+        <w:pStyle w:val="Text"/>
+      </w:pPr>
+      <w:r>
+        <w:t xml:space="preserve">            "</w:t>
+      </w:r>
+      <w:proofErr w:type="spellStart"/>
+      <w:r>
+        <w:t>objUUID</w:t>
+      </w:r>
+      <w:proofErr w:type="spellEnd"/>
+      <w:r>
+        <w:t>": 4,</w:t>
+      </w:r>
+    </w:p>
+    <w:p>
+      <w:pPr>
+        <w:pStyle w:val="Text"/>
+      </w:pPr>
+      <w:r>
+        <w:t xml:space="preserve">            "</w:t>
+      </w:r>
+      <w:proofErr w:type="spellStart"/>
+      <w:r>
+        <w:t>matUUID</w:t>
+      </w:r>
+      <w:proofErr w:type="spellEnd"/>
+      <w:r>
+        <w:t>": 5</w:t>
+      </w:r>
+    </w:p>
+    <w:p>
+      <w:pPr>
+        <w:pStyle w:val="Text"/>
+      </w:pPr>
+      <w:r>
+        <w:t xml:space="preserve">          }</w:t>
+      </w:r>
+    </w:p>
+    <w:p>
+      <w:pPr>
+        <w:pStyle w:val="Text"/>
+      </w:pPr>
+      <w:r>
+        <w:t xml:space="preserve">        }</w:t>
+      </w:r>
+    </w:p>
+    <w:p>
+      <w:pPr>
+        <w:pStyle w:val="Text"/>
+      </w:pPr>
+      <w:r>
+        <w:t xml:space="preserve">      },</w:t>
+      </w:r>
+    </w:p>
+    <w:p>
+      <w:pPr>
+        <w:pStyle w:val="Text"/>
+      </w:pPr>
+      <w:r>
+        <w:t xml:space="preserve">      "</w:t>
+      </w:r>
+      <w:proofErr w:type="spellStart"/>
+      <w:r>
+        <w:t>sun</w:t>
+      </w:r>
+      <w:proofErr w:type="spellEnd"/>
+      <w:r>
+        <w:t>": {</w:t>
+      </w:r>
+    </w:p>
+    <w:p>
+      <w:pPr>
+        <w:pStyle w:val="Text"/>
+      </w:pPr>
+      <w:r>
+        <w:t xml:space="preserve">        "</w:t>
+      </w:r>
+      <w:proofErr w:type="spellStart"/>
+      <w:r>
+        <w:t>uuid</w:t>
+      </w:r>
+      <w:proofErr w:type="spellEnd"/>
+      <w:r>
+        <w:t>": 3,</w:t>
+      </w:r>
+    </w:p>
+    <w:p>
+      <w:pPr>
+        <w:pStyle w:val="Text"/>
+      </w:pPr>
+      <w:r>
+        <w:t xml:space="preserve">        "Translation": {</w:t>
+      </w:r>
+    </w:p>
+    <w:p>
+      <w:pPr>
+        <w:pStyle w:val="Text"/>
+      </w:pPr>
+      <w:r>
+        <w:t xml:space="preserve">          "</w:t>
+      </w:r>
+      <w:proofErr w:type="spellStart"/>
+      <w:r>
+        <w:t>position</w:t>
+      </w:r>
+      <w:proofErr w:type="spellEnd"/>
+      <w:r>
+        <w:t>": {</w:t>
+      </w:r>
+    </w:p>
+    <w:p>
+      <w:pPr>
+        <w:pStyle w:val="Text"/>
+      </w:pPr>
+      <w:r>
+        <w:t xml:space="preserve">            "y": 50</w:t>
+      </w:r>
+    </w:p>
+    <w:p>
+      <w:pPr>
+        <w:pStyle w:val="Text"/>
+      </w:pPr>
+      <w:r>
+        <w:t xml:space="preserve">          }</w:t>
+      </w:r>
+    </w:p>
+    <w:p>
+      <w:pPr>
+        <w:pStyle w:val="Text"/>
+      </w:pPr>
+      <w:r>
+        <w:t xml:space="preserve">        },</w:t>
+      </w:r>
+    </w:p>
+    <w:p>
+      <w:pPr>
+        <w:pStyle w:val="Text"/>
+      </w:pPr>
+      <w:r>
+        <w:t xml:space="preserve">        "</w:t>
+      </w:r>
+      <w:proofErr w:type="spellStart"/>
+      <w:r>
+        <w:t>components</w:t>
+      </w:r>
+      <w:proofErr w:type="spellEnd"/>
+      <w:r>
+        <w:t>": {</w:t>
+      </w:r>
+    </w:p>
+    <w:p>
+      <w:pPr>
+        <w:pStyle w:val="Text"/>
+      </w:pPr>
+      <w:r>
+        <w:t xml:space="preserve">          "</w:t>
+      </w:r>
+      <w:proofErr w:type="spellStart"/>
+      <w:r>
+        <w:t>LightComponent</w:t>
+      </w:r>
+      <w:proofErr w:type="spellEnd"/>
+      <w:r>
+        <w:t>": {</w:t>
+      </w:r>
+    </w:p>
+    <w:p>
+      <w:pPr>
+        <w:pStyle w:val="Text"/>
+      </w:pPr>
+      <w:r>
+        <w:t xml:space="preserve">            "</w:t>
+      </w:r>
+      <w:proofErr w:type="spellStart"/>
+      <w:r>
+        <w:t>intensity</w:t>
+      </w:r>
+      <w:proofErr w:type="spellEnd"/>
+      <w:r>
+        <w:t>": 0.15,</w:t>
+      </w:r>
+    </w:p>
+    <w:p>
+      <w:pPr>
+        <w:pStyle w:val="Text"/>
+      </w:pPr>
+      <w:r>
+        <w:t xml:space="preserve">            "color": {</w:t>
+      </w:r>
+    </w:p>
+    <w:p>
+      <w:pPr>
+        <w:pStyle w:val="Text"/>
+      </w:pPr>
+      <w:r>
+        <w:t xml:space="preserve">              "r": 255,</w:t>
+      </w:r>
+    </w:p>
+    <w:p>
+      <w:pPr>
+        <w:pStyle w:val="Text"/>
+      </w:pPr>
+      <w:r>
+        <w:t xml:space="preserve">              "g": 255,</w:t>
+      </w:r>
+    </w:p>
+    <w:p>
+      <w:pPr>
+        <w:pStyle w:val="Text"/>
+      </w:pPr>
+      <w:r>
+        <w:t xml:space="preserve">              "b": 0</w:t>
+      </w:r>
+    </w:p>
+    <w:p>
+      <w:pPr>
+        <w:pStyle w:val="Text"/>
+      </w:pPr>
+      <w:r>
+        <w:t xml:space="preserve">            }</w:t>
+      </w:r>
+    </w:p>
+    <w:p>
+      <w:pPr>
+        <w:pStyle w:val="Text"/>
+      </w:pPr>
+      <w:r>
+        <w:t xml:space="preserve">          }</w:t>
+      </w:r>
+    </w:p>
+    <w:p>
+      <w:pPr>
+        <w:pStyle w:val="Text"/>
+      </w:pPr>
+      <w:r>
+        <w:t xml:space="preserve">        }</w:t>
+      </w:r>
+    </w:p>
+    <w:p>
+      <w:pPr>
+        <w:pStyle w:val="Text"/>
+      </w:pPr>
+      <w:r>
+        <w:t xml:space="preserve">      }</w:t>
+      </w:r>
+    </w:p>
+    <w:p>
+      <w:pPr>
+        <w:pStyle w:val="Text"/>
+      </w:pPr>
+      <w:r>
+        <w:t xml:space="preserve">    },</w:t>
+      </w:r>
+    </w:p>
+    <w:p>
+      <w:pPr>
+        <w:pStyle w:val="Text"/>
+      </w:pPr>
+      <w:r>
+        <w:t xml:space="preserve">    "</w:t>
+      </w:r>
+      <w:proofErr w:type="spellStart"/>
+      <w:r>
+        <w:t>resources</w:t>
+      </w:r>
+      <w:proofErr w:type="spellEnd"/>
+      <w:r>
+        <w:t>": {</w:t>
+      </w:r>
+    </w:p>
+    <w:p>
+      <w:pPr>
+        <w:pStyle w:val="Text"/>
+      </w:pPr>
+      <w:r>
+        <w:t xml:space="preserve">      "</w:t>
+      </w:r>
+      <w:proofErr w:type="spellStart"/>
+      <w:r>
+        <w:t>objects</w:t>
+      </w:r>
+      <w:proofErr w:type="spellEnd"/>
+      <w:r>
+        <w:t>": {</w:t>
+      </w:r>
+    </w:p>
+    <w:p>
+      <w:pPr>
+        <w:pStyle w:val="Text"/>
+      </w:pPr>
+      <w:r>
+        <w:t xml:space="preserve">        "4": {</w:t>
+      </w:r>
+    </w:p>
+    <w:p>
+      <w:pPr>
+        <w:pStyle w:val="Text"/>
+      </w:pPr>
+      <w:r>
+        <w:t xml:space="preserve">          "type": "obj",</w:t>
+      </w:r>
+    </w:p>
+    <w:p>
+      <w:pPr>
+        <w:pStyle w:val="Text"/>
+      </w:pPr>
+      <w:r>
+        <w:t xml:space="preserve">          "path": "</w:t>
+      </w:r>
+      <w:proofErr w:type="spellStart"/>
+      <w:r>
+        <w:t>some</w:t>
+      </w:r>
+      <w:proofErr w:type="spellEnd"/>
+      <w:r>
+        <w:t>/relative/path/to/obj/</w:t>
+      </w:r>
+      <w:proofErr w:type="spellStart"/>
+      <w:r>
+        <w:t>file</w:t>
+      </w:r>
+      <w:proofErr w:type="spellEnd"/>
+      <w:r>
+        <w:t>/</w:t>
+      </w:r>
+      <w:proofErr w:type="spellStart"/>
+      <w:r>
+        <w:t>cube</w:t>
+      </w:r>
+      <w:proofErr w:type="spellEnd"/>
+      <w:r>
+        <w:t>"</w:t>
+      </w:r>
+    </w:p>
+    <w:p>
+      <w:pPr>
+        <w:pStyle w:val="Text"/>
+      </w:pPr>
+      <w:r>
+        <w:t xml:space="preserve">        },</w:t>
+      </w:r>
+    </w:p>
+    <w:p>
+      <w:pPr>
+        <w:pStyle w:val="Text"/>
+      </w:pPr>
+      <w:r>
+        <w:t xml:space="preserve">      "</w:t>
+      </w:r>
+      <w:proofErr w:type="spellStart"/>
+      <w:r>
+        <w:t>materials</w:t>
+      </w:r>
+      <w:proofErr w:type="spellEnd"/>
+      <w:r>
+        <w:t>": {</w:t>
+      </w:r>
+    </w:p>
+    <w:p>
+      <w:pPr>
+        <w:pStyle w:val="Text"/>
+      </w:pPr>
+      <w:r>
+        <w:t xml:space="preserve">        "5": {</w:t>
+      </w:r>
+    </w:p>
+    <w:p>
+      <w:pPr>
+        <w:pStyle w:val="Text"/>
+      </w:pPr>
+      <w:r>
+        <w:t xml:space="preserve">          "type": "</w:t>
+      </w:r>
+      <w:proofErr w:type="spellStart"/>
+      <w:r>
+        <w:t>mat</w:t>
+      </w:r>
+      <w:proofErr w:type="spellEnd"/>
+      <w:r>
+        <w:t>",</w:t>
+      </w:r>
+    </w:p>
+    <w:p>
+      <w:pPr>
+        <w:pStyle w:val="Text"/>
+      </w:pPr>
+      <w:r>
+        <w:t xml:space="preserve">          "path": "</w:t>
+      </w:r>
+      <w:proofErr w:type="spellStart"/>
+      <w:r>
+        <w:t>some</w:t>
+      </w:r>
+      <w:proofErr w:type="spellEnd"/>
+      <w:r>
+        <w:t>/relative/path/to/</w:t>
+      </w:r>
+      <w:proofErr w:type="spellStart"/>
+      <w:r>
+        <w:t>mat</w:t>
+      </w:r>
+      <w:proofErr w:type="spellEnd"/>
+      <w:r>
+        <w:t>/</w:t>
+      </w:r>
+      <w:proofErr w:type="spellStart"/>
+      <w:r>
+        <w:t>file</w:t>
+      </w:r>
+      <w:proofErr w:type="spellEnd"/>
+      <w:r>
+        <w:t>/</w:t>
+      </w:r>
+      <w:proofErr w:type="spellStart"/>
+      <w:r>
+        <w:t>wood</w:t>
+      </w:r>
+      <w:proofErr w:type="spellEnd"/>
+      <w:r>
+        <w:t>"</w:t>
+      </w:r>
+    </w:p>
+    <w:p>
+      <w:pPr>
+        <w:pStyle w:val="Text"/>
+      </w:pPr>
+      <w:r>
+        <w:t xml:space="preserve">          }</w:t>
+      </w:r>
+    </w:p>
+    <w:p>
+      <w:pPr>
+        <w:pStyle w:val="Text"/>
+      </w:pPr>
+      <w:r>
+        <w:t xml:space="preserve">        }</w:t>
+      </w:r>
+    </w:p>
+    <w:p>
+      <w:pPr>
+        <w:pStyle w:val="Text"/>
+      </w:pPr>
+      <w:r>
+        <w:t xml:space="preserve">      }</w:t>
+      </w:r>
+    </w:p>
+    <w:p>
+      <w:pPr>
+        <w:pStyle w:val="Text"/>
+      </w:pPr>
+      <w:r>
+        <w:t xml:space="preserve">    }</w:t>
+      </w:r>
+    </w:p>
+    <w:p>
+      <w:pPr>
+        <w:pStyle w:val="Text"/>
+      </w:pPr>
+      <w:r>
+        <w:t>}</w:t>
+      </w:r>
+    </w:p>
+    <w:p>
+      <w:pPr>
+        <w:pStyle w:val="Text"/>
+      </w:pPr>
+    </w:p>
+    <w:p>
+      <w:pPr>
+        <w:pStyle w:val="Text"/>
+      </w:pPr>
+      <w:r>
+        <w:t xml:space="preserve">In einer 3D-Szene beschreibt das für einen Raytracer verwendete JSON alle wesentlichen Szenenelemente und gliedert sie in zwei Hauptkomponenten: </w:t>
+      </w:r>
+      <w:r>
+        <w:rPr>
+          <w:b/>
+          <w:bCs/>
+        </w:rPr>
+        <w:t xml:space="preserve">Entities </w:t>
+      </w:r>
+      <w:r>
+        <w:t xml:space="preserve">und </w:t>
+      </w:r>
+      <w:r>
+        <w:rPr>
+          <w:b/>
+          <w:bCs/>
+        </w:rPr>
+        <w:t>Resources</w:t>
+      </w:r>
+      <w:r>
+        <w:t>.</w:t>
+      </w:r>
+    </w:p>
+    <w:p>
+      <w:pPr>
+        <w:pStyle w:val="Text"/>
+      </w:pPr>
+    </w:p>
+    <w:p>
+      <w:pPr>
+        <w:pStyle w:val="Text"/>
+      </w:pPr>
+      <w:r>
+        <w:t xml:space="preserve">Die Entities repräsentieren die verschiedenen Objekte in der Szene, wie z.B. 3D-Modelle oder Lichtquellen. Jedes dieser Objekte hat bestimmte Eigenschaften, die seine Platzierung und Ausrichtung im Raum bestimmen. Dazu gehören Position, Rotation und Skalierung, die jeweils die räumliche Anordnung des Objekts bestimmen und beeinflussen, wie es im endgültigen Bild erscheint. Darüber hinaus besitzen diese Objekte Komponenten, die die Darstellungs- und </w:t>
+      </w:r>
+      <w:r>
+        <w:lastRenderedPageBreak/>
+        <w:t>Materialeigenschaften definieren. Beispielsweise verweist eine Render-Komponente auf ein bestimmtes Material oder eine bestimmte Geometrie, die dem Objekt zugeordnet ist, und Lichtquellen enthalten zusätzlich eine Licht-Komponente, die die Intensität und Farbe des Lichts bestimmt.</w:t>
+      </w:r>
+    </w:p>
+    <w:p>
+      <w:pPr>
+        <w:pStyle w:val="Text"/>
+      </w:pPr>
+    </w:p>
+    <w:p>
+      <w:pPr>
+        <w:pStyle w:val="Text"/>
+      </w:pPr>
+      <w:r>
+        <w:t xml:space="preserve">Die Ressourcen verweisen auf </w:t>
+      </w:r>
+      <w:r>
+        <w:t>interne</w:t>
+      </w:r>
+      <w:r>
+        <w:t xml:space="preserve"> Dateien</w:t>
+      </w:r>
+      <w:r>
+        <w:t xml:space="preserve"> mit einem relativen Pfad</w:t>
+      </w:r>
+      <w:r>
+        <w:t>, die für die Geometrie- und Materialdefinitionen der Objekte in der Szene benötigt werden. Zu den Ressourcen gehören Verweise auf Geometrien wie OBJ-Dateien, die das Modell eines Objekts beschreiben, und auf Materialien, die Texturen oder andere Oberflächeneigenschaften enthalten. Diese Dateien liefern wichtige Informationen über die physikalischen Eigenschaften der Oberflächen, damit der Raytracer das Aussehen der Objekte so realistisch wie möglich berechnen kann.</w:t>
+      </w:r>
+    </w:p>
+    <w:p>
+      <w:pPr>
+        <w:pStyle w:val="Text"/>
+      </w:pPr>
+    </w:p>
+    <w:p>
+      <w:pPr>
+        <w:pStyle w:val="Text"/>
+      </w:pPr>
+      <w:r>
+        <w:t>Zusammengefasst bietet dieses JSON eine strukturierte Datenbasis für die Beschreibung und den Aufbau einer 3D-Szene. Durch die Definition der wichtigsten Eigenschaften der Objekte in der Szene, wie Position, Material und Beleuchtung, ermöglicht es einem Raytracer, diese Informationen zu verwenden, um die Szene korrekt zu beleuchten und zu rendern.</w:t>
       </w:r>
     </w:p>
     <w:p>
@@ -9437,17 +10415,16 @@
       <w:r>
         <w:t>Im Folgenden werden einige grafische Gestaltungskonzepte der einzelnen Dialoge durch Mock-Up-Zeichnungen dargestellt. Textuelle Beschreibungen veranschaulichen zudem die Übersicht der Dialoge.</w:t>
       </w:r>
-    </w:p>
-    <w:p>
-      <w:pPr>
-        <w:pStyle w:val="Text"/>
-      </w:pPr>
+      <w:r>
+        <w:br w:type="page"/>
+      </w:r>
     </w:p>
     <w:p>
       <w:pPr>
         <w:pStyle w:val="Tier2Headline"/>
       </w:pPr>
       <w:r>
+        <w:lastRenderedPageBreak/>
         <w:t xml:space="preserve"> </w:t>
       </w:r>
       <w:bookmarkStart w:id="14" w:name="_Toc181033102"/>
@@ -9466,6 +10443,9 @@
         <w:pStyle w:val="Text"/>
       </w:pPr>
       <w:r>
+        <w:rPr>
+          <w:noProof/>
+        </w:rPr>
         <w:drawing>
           <wp:inline distT="0" distB="0" distL="0" distR="0" wp14:anchorId="1AC8CF96" wp14:editId="1EC792DE">
             <wp:extent cx="5760720" cy="4044315"/>
@@ -9513,80 +10493,77 @@
         <w:pStyle w:val="Text"/>
       </w:pPr>
       <w:r>
-        <w:t xml:space="preserve">Unser Hauptbildschirm verfügt oben über einen Reiter, über den man auf weitere Informationen, Einstellungen oder funktionale Anforderungen zugreifen kann. Im </w:t>
-      </w:r>
-      <w:r>
+        <w:t xml:space="preserve">Unser Hauptbildschirm verfügt oben über einen Reiter, über den man auf weitere Informationen, Einstellungen oder funktionale Anforderungen zugreifen kann. Im Menü befinden sich die Einträge </w:t>
+      </w:r>
+      <w:r>
+        <w:t>„</w:t>
+      </w:r>
+      <w:r>
+        <w:t xml:space="preserve">File" und </w:t>
+      </w:r>
+      <w:r>
+        <w:t>„</w:t>
+      </w:r>
+      <w:r>
+        <w:t>Add", die jeweils als Dropdown-Menüs gestaltet sind und weiter unten detailliert aufgelistet und erklärt werden.</w:t>
+      </w:r>
+    </w:p>
+    <w:p>
+      <w:pPr>
+        <w:pStyle w:val="Text"/>
+      </w:pPr>
+    </w:p>
+    <w:p>
+      <w:pPr>
+        <w:pStyle w:val="Text"/>
+      </w:pPr>
+      <w:r>
+        <w:t>An der rechten Seite finden sich wichtige Informationen zur aktuellen 3D-Szene. Darunter ist ein Entity-Tree platziert, und direkt darunter werden weitere Informationen zur aktuellen 3D-Szene angezeigt, einschließlich Informationen zur eventuell geladenen JSON-3D-Szene. Diese Informationen lassen sich durch einen Button am Rand, der in der Mitte einen Pfeil enthält, einklappen und wieder ausklappen.</w:t>
+      </w:r>
+    </w:p>
+    <w:p>
+      <w:pPr>
+        <w:pStyle w:val="Text"/>
+      </w:pPr>
+    </w:p>
+    <w:p>
+      <w:pPr>
+        <w:pStyle w:val="Text"/>
+      </w:pPr>
+      <w:r>
+        <w:t>Hier sehen Sie eine Mockup-Zeichnung im eingeklappten Informationszustand</w:t>
+      </w:r>
+      <w:r>
+        <w:t>:</w:t>
+      </w:r>
+    </w:p>
+    <w:p>
+      <w:pPr>
+        <w:pStyle w:val="Text"/>
+      </w:pPr>
+    </w:p>
+    <w:p>
+      <w:pPr>
+        <w:pStyle w:val="Heading4"/>
+      </w:pPr>
+      <w:r>
+        <w:t>Eingeklappten Informationszustand:</w:t>
+      </w:r>
+    </w:p>
+    <w:p>
+      <w:pPr>
+        <w:pStyle w:val="Text"/>
+      </w:pPr>
+    </w:p>
+    <w:p>
+      <w:pPr>
+        <w:pStyle w:val="Text"/>
+      </w:pPr>
+      <w:r>
+        <w:rPr>
+          <w:noProof/>
+        </w:rPr>
         <w:lastRenderedPageBreak/>
-        <w:t xml:space="preserve">Menü befinden sich die Einträge </w:t>
-      </w:r>
-      <w:r>
-        <w:t>„</w:t>
-      </w:r>
-      <w:r>
-        <w:t xml:space="preserve">File" und </w:t>
-      </w:r>
-      <w:r>
-        <w:t>„</w:t>
-      </w:r>
-      <w:r>
-        <w:t>Add", die jeweils als Dropdown-Menüs gestaltet sind und weiter unten detailliert aufgelistet und erklärt werden.</w:t>
-      </w:r>
-    </w:p>
-    <w:p>
-      <w:pPr>
-        <w:pStyle w:val="Text"/>
-      </w:pPr>
-    </w:p>
-    <w:p>
-      <w:pPr>
-        <w:pStyle w:val="Text"/>
-      </w:pPr>
-      <w:r>
-        <w:t>An der rechten Seite finden sich wichtige Informationen zur aktuellen 3D-Szene. Darunter ist ein Entity-Tree platziert, und direkt darunter werden weitere Informationen zur aktuellen 3D-Szene angezeigt, einschließlich Informationen zur eventuell geladenen JSON-3D-Szene. Diese Informationen lassen sich durch einen Button am Rand, der in der Mitte einen Pfeil enthält, einklappen und wieder ausklappen.</w:t>
-      </w:r>
-    </w:p>
-    <w:p>
-      <w:pPr>
-        <w:pStyle w:val="Text"/>
-      </w:pPr>
-    </w:p>
-    <w:p>
-      <w:pPr>
-        <w:pStyle w:val="Text"/>
-      </w:pPr>
-      <w:r>
-        <w:t>Hier sehen Sie eine Mockup-Zeichnung im eingeklappten Informationszustand</w:t>
-      </w:r>
-      <w:r>
-        <w:t>:</w:t>
-      </w:r>
-    </w:p>
-    <w:p>
-      <w:pPr>
-        <w:pStyle w:val="Text"/>
-      </w:pPr>
-    </w:p>
-    <w:p>
-      <w:pPr>
-        <w:pStyle w:val="Heading4"/>
-      </w:pPr>
-      <w:r>
-        <w:t>E</w:t>
-      </w:r>
-      <w:r>
-        <w:t>ingeklappten Informationszustand:</w:t>
-      </w:r>
-    </w:p>
-    <w:p>
-      <w:pPr>
-        <w:pStyle w:val="Text"/>
-      </w:pPr>
-    </w:p>
-    <w:p>
-      <w:pPr>
-        <w:pStyle w:val="Text"/>
-      </w:pPr>
-      <w:r>
         <w:drawing>
           <wp:inline distT="0" distB="0" distL="0" distR="0" wp14:anchorId="07040A28" wp14:editId="6471BE5D">
             <wp:extent cx="5760720" cy="4071620"/>
@@ -9675,21 +10652,9 @@
       <w:r>
         <w:t>Die Optionen Lights und Camera bieten die Möglichkeit, entweder neue Lichtelemente oder Kameras zu erstellen oder bereits vorhandene Elemente in den Fokus zu nehmen. Sobald ein Element fokussiert ist, kann es mit der Maus bewegt und präzise in der 3D-Szene positioniert werden.</w:t>
       </w:r>
-    </w:p>
-    <w:p>
-      <w:pPr>
-        <w:pStyle w:val="Text"/>
-      </w:pPr>
-    </w:p>
-    <w:p>
-      <w:pPr>
-        <w:pStyle w:val="Text"/>
-      </w:pPr>
-    </w:p>
-    <w:p>
-      <w:pPr>
-        <w:pStyle w:val="Text"/>
-      </w:pPr>
+      <w:r>
+        <w:br w:type="page"/>
+      </w:r>
     </w:p>
     <w:p>
       <w:pPr>
@@ -9713,6 +10678,9 @@
         <w:pStyle w:val="Text"/>
       </w:pPr>
       <w:r>
+        <w:rPr>
+          <w:noProof/>
+        </w:rPr>
         <w:drawing>
           <wp:inline distT="0" distB="0" distL="0" distR="0" wp14:anchorId="3868D3EF" wp14:editId="53E05962">
             <wp:extent cx="5760720" cy="4062730"/>
@@ -9811,6 +10779,9 @@
         <w:pStyle w:val="Text"/>
       </w:pPr>
       <w:r>
+        <w:rPr>
+          <w:noProof/>
+        </w:rPr>
         <w:drawing>
           <wp:inline distT="0" distB="0" distL="0" distR="0" wp14:anchorId="3D596F20" wp14:editId="58A0C79A">
             <wp:extent cx="5760720" cy="4052570"/>
@@ -9895,6 +10866,9 @@
         <w:pStyle w:val="Text"/>
       </w:pPr>
       <w:r>
+        <w:rPr>
+          <w:noProof/>
+        </w:rPr>
         <w:drawing>
           <wp:inline distT="0" distB="0" distL="0" distR="0" wp14:anchorId="63DF3DA3" wp14:editId="416F73C3">
             <wp:extent cx="5760720" cy="4044950"/>
@@ -9984,6 +10958,9 @@
         <w:pStyle w:val="Text"/>
       </w:pPr>
       <w:r>
+        <w:rPr>
+          <w:noProof/>
+        </w:rPr>
         <w:drawing>
           <wp:inline distT="0" distB="0" distL="0" distR="0" wp14:anchorId="5BBA4841" wp14:editId="70FEAED8">
             <wp:extent cx="5760720" cy="4063365"/>
@@ -10092,6 +11069,9 @@
         <w:spacing w:after="160"/>
       </w:pPr>
       <w:r>
+        <w:rPr>
+          <w:noProof/>
+        </w:rPr>
         <w:drawing>
           <wp:inline distT="0" distB="0" distL="0" distR="0" wp14:anchorId="43C7BAF8" wp14:editId="32205E0D">
             <wp:extent cx="5760720" cy="4067175"/>
@@ -10206,6 +11186,9 @@
         <w:spacing w:after="160"/>
       </w:pPr>
       <w:r>
+        <w:rPr>
+          <w:noProof/>
+        </w:rPr>
         <w:drawing>
           <wp:inline distT="0" distB="0" distL="0" distR="0" wp14:anchorId="630B3573" wp14:editId="08FF2814">
             <wp:extent cx="5760720" cy="4069080"/>
@@ -10260,13 +11243,7 @@
         <w:t>“</w:t>
       </w:r>
       <w:r>
-        <w:t xml:space="preserve"> ausgewählt wird, hat der Nutzer die Möglichkeit, die Anordnung der </w:t>
-      </w:r>
-      <w:r>
-        <w:t>NanoGUI</w:t>
-      </w:r>
-      <w:r>
-        <w:t>-Elemente auf dem Hauptbildschirm zu speichern, da diese frei bewegbar sind. Außerdem steht ein Standard-Layout als Vorschlag zur Verfügung, das zu Beginn geladen wird. Dies ermöglicht es den Nutzern, entweder mit der vorgeschlagenen Anordnung zu arbeiten oder ihre eigene, personalisierte Anordnung zu erstellen und abzuspeichern.</w:t>
+        <w:t xml:space="preserve"> ausgewählt wird, hat der Nutzer die Möglichkeit, die Anordnung der NanoGUI-Elemente auf dem Hauptbildschirm zu speichern, da diese frei bewegbar sind. Außerdem steht ein Standard-Layout als Vorschlag zur Verfügung, das zu Beginn geladen wird. Dies ermöglicht es den Nutzern, entweder mit der vorgeschlagenen Anordnung zu arbeiten oder ihre eigene, personalisierte Anordnung zu erstellen und abzuspeichern.</w:t>
       </w:r>
       <w:r>
         <w:br w:type="page"/>
@@ -10291,6 +11268,9 @@
         <w:spacing w:after="160"/>
       </w:pPr>
       <w:r>
+        <w:rPr>
+          <w:noProof/>
+        </w:rPr>
         <w:drawing>
           <wp:inline distT="0" distB="0" distL="0" distR="0" wp14:anchorId="0739617E" wp14:editId="3BA40F36">
             <wp:extent cx="5760720" cy="4065270"/>
@@ -12899,6 +13879,7 @@
   <w:style w:type="character" w:default="1" w:styleId="DefaultParagraphFont">
     <w:name w:val="Default Paragraph Font"/>
     <w:uiPriority w:val="1"/>
+    <w:semiHidden/>
     <w:unhideWhenUsed/>
   </w:style>
   <w:style w:type="table" w:default="1" w:styleId="TableNormal">

</xml_diff>